<commit_message>
Mid documentation and code clean-up.
</commit_message>
<xml_diff>
--- a/src/submissions/templates/wastewaterartic_subdocument.docx
+++ b/src/submissions/templates/wastewaterartic_subdocument.docx
@@ -60,46 +60,6 @@
           <w:szCs w:val="22"/>
         </w:rPr>
         <w:t>'] %}</w:t>
-      </w:r>
-    </w:p>
-    <w:p>
-      <w:pPr>
-        <w:pStyle w:val="Heading2"/>
-        <w:rPr>
-          <w:rFonts w:asciiTheme="minorHAnsi" w:eastAsiaTheme="minorHAnsi" w:hAnsiTheme="minorHAnsi" w:cstheme="minorBidi"/>
-          <w:color w:val="auto"/>
-          <w:sz w:val="22"/>
-          <w:szCs w:val="22"/>
-        </w:rPr>
-      </w:pPr>
-      <w:r>
-        <w:rPr>
-          <w:rFonts w:asciiTheme="minorHAnsi" w:eastAsiaTheme="minorHAnsi" w:hAnsiTheme="minorHAnsi" w:cstheme="minorBidi"/>
-          <w:color w:val="auto"/>
-          <w:sz w:val="22"/>
-          <w:szCs w:val="22"/>
-        </w:rPr>
-        <w:t xml:space="preserve">    &lt;</w:t>
-      </w:r>
-      <w:proofErr w:type="spellStart"/>
-      <w:r>
-        <w:rPr>
-          <w:rFonts w:asciiTheme="minorHAnsi" w:eastAsiaTheme="minorHAnsi" w:hAnsiTheme="minorHAnsi" w:cstheme="minorBidi"/>
-          <w:color w:val="auto"/>
-          <w:sz w:val="22"/>
-          <w:szCs w:val="22"/>
-        </w:rPr>
-        <w:t>br</w:t>
-      </w:r>
-      <w:proofErr w:type="spellEnd"/>
-      <w:r>
-        <w:rPr>
-          <w:rFonts w:asciiTheme="minorHAnsi" w:eastAsiaTheme="minorHAnsi" w:hAnsiTheme="minorHAnsi" w:cstheme="minorBidi"/>
-          <w:color w:val="auto"/>
-          <w:sz w:val="22"/>
-          <w:szCs w:val="22"/>
-        </w:rPr>
-        <w:t>/&gt;</w:t>
       </w:r>
     </w:p>
     <w:p>
@@ -251,15 +211,16 @@
         <w:tblLook w:val="04A0" w:firstRow="1" w:lastRow="0" w:firstColumn="1" w:lastColumn="0" w:noHBand="0" w:noVBand="1"/>
       </w:tblPr>
       <w:tblGrid>
-        <w:gridCol w:w="4537"/>
-        <w:gridCol w:w="989"/>
-        <w:gridCol w:w="3824"/>
+        <w:gridCol w:w="2259"/>
+        <w:gridCol w:w="2266"/>
+        <w:gridCol w:w="1034"/>
+        <w:gridCol w:w="3791"/>
       </w:tblGrid>
       <w:tr>
         <w:tc>
           <w:tcPr>
             <w:tcW w:w="9350" w:type="dxa"/>
-            <w:gridSpan w:val="3"/>
+            <w:gridSpan w:val="4"/>
           </w:tcPr>
           <w:p>
             <w:pPr>
@@ -282,10 +243,7 @@
             </w:r>
             <w:proofErr w:type="spellEnd"/>
             <w:r>
-              <w:t>’</w:t>
-            </w:r>
-            <w:r>
-              <w:t>] %}</w:t>
+              <w:t>’] %}</w:t>
             </w:r>
           </w:p>
         </w:tc>
@@ -293,7 +251,7 @@
       <w:tr>
         <w:tc>
           <w:tcPr>
-            <w:tcW w:w="4675" w:type="dxa"/>
+            <w:tcW w:w="2259" w:type="dxa"/>
           </w:tcPr>
           <w:p>
             <w:pPr>
@@ -303,27 +261,37 @@
               <w:contextualSpacing/>
             </w:pPr>
             <w:r>
-              <w:t>{%</w:t>
-            </w:r>
-            <w:proofErr w:type="spellStart"/>
-            <w:r>
-              <w:t>tc</w:t>
-            </w:r>
-            <w:proofErr w:type="spellEnd"/>
-            <w:r>
-              <w:t xml:space="preserve"> for column in row</w:t>
-            </w:r>
-            <w:r>
-              <w:t>[‘values’]</w:t>
-            </w:r>
-            <w:r>
-              <w:t xml:space="preserve"> %}</w:t>
+              <w:t>{{ row[‘name’] }}</w:t>
             </w:r>
           </w:p>
         </w:tc>
         <w:tc>
           <w:tcPr>
-            <w:tcW w:w="720" w:type="dxa"/>
+            <w:tcW w:w="2266" w:type="dxa"/>
+          </w:tcPr>
+          <w:p>
+            <w:pPr>
+              <w:tabs>
+                <w:tab w:val="left" w:pos="838"/>
+              </w:tabs>
+              <w:contextualSpacing/>
+            </w:pPr>
+            <w:r>
+              <w:t>{%</w:t>
+            </w:r>
+            <w:proofErr w:type="spellStart"/>
+            <w:r>
+              <w:t>tc</w:t>
+            </w:r>
+            <w:proofErr w:type="spellEnd"/>
+            <w:r>
+              <w:t xml:space="preserve"> for column in row[‘values’] %}</w:t>
+            </w:r>
+          </w:p>
+        </w:tc>
+        <w:tc>
+          <w:tcPr>
+            <w:tcW w:w="1034" w:type="dxa"/>
           </w:tcPr>
           <w:p>
             <w:pPr>
@@ -341,7 +309,47 @@
                 <w:sz w:val="12"/>
                 <w:szCs w:val="12"/>
               </w:rPr>
-              <w:t>{{ column</w:t>
+              <w:t xml:space="preserve">{{ </w:t>
+            </w:r>
+            <w:r>
+              <w:rPr>
+                <w:b/>
+                <w:sz w:val="12"/>
+                <w:szCs w:val="12"/>
+              </w:rPr>
+              <w:t>column[‘name</w:t>
+            </w:r>
+            <w:r>
+              <w:rPr>
+                <w:b/>
+                <w:sz w:val="12"/>
+                <w:szCs w:val="12"/>
+              </w:rPr>
+              <w:t>’</w:t>
+            </w:r>
+            <w:bookmarkStart w:id="0" w:name="_GoBack"/>
+            <w:bookmarkEnd w:id="0"/>
+            <w:r>
+              <w:rPr>
+                <w:b/>
+                <w:sz w:val="12"/>
+                <w:szCs w:val="12"/>
+              </w:rPr>
+              <w:t>]</w:t>
+            </w:r>
+            <w:r>
+              <w:rPr>
+                <w:sz w:val="12"/>
+                <w:szCs w:val="12"/>
+              </w:rPr>
+              <w:t xml:space="preserve"> }}: {{ </w:t>
+            </w:r>
+            <w:r>
+              <w:rPr>
+                <w:sz w:val="12"/>
+                <w:szCs w:val="12"/>
+              </w:rPr>
+              <w:t>column</w:t>
             </w:r>
             <w:r>
               <w:rPr>
@@ -350,8 +358,6 @@
               </w:rPr>
               <w:t>[‘value’]</w:t>
             </w:r>
-            <w:bookmarkStart w:id="0" w:name="_GoBack"/>
-            <w:bookmarkEnd w:id="0"/>
             <w:r>
               <w:rPr>
                 <w:sz w:val="12"/>
@@ -363,7 +369,7 @@
         </w:tc>
         <w:tc>
           <w:tcPr>
-            <w:tcW w:w="2338" w:type="dxa"/>
+            <w:tcW w:w="3791" w:type="dxa"/>
           </w:tcPr>
           <w:p>
             <w:pPr>
@@ -398,7 +404,7 @@
         <w:tc>
           <w:tcPr>
             <w:tcW w:w="9350" w:type="dxa"/>
-            <w:gridSpan w:val="3"/>
+            <w:gridSpan w:val="4"/>
           </w:tcPr>
           <w:p>
             <w:pPr>

</xml_diff>